<commit_message>
Updated coverage by tests
</commit_message>
<xml_diff>
--- a/docs/rfc4648.docx
+++ b/docs/rfc4648.docx
@@ -332,6 +332,7 @@
           <w:docPartGallery w:val="Table of Contents"/>
         </w:docPartObj>
       </w:sdtPr>
+      <w:sdtEndPr/>
       <w:sdtContent>
         <w:p>
           <w:pPr>
@@ -1737,7 +1738,7 @@
       </w:r>
       <w:r>
         <w:rPr>
-          <w:highlight w:val="red"/>
+          <w:highlight w:val="yellow"/>
           <w:lang w:val="en-US"/>
         </w:rPr>
         <w:t>Implementations MUST include appropriate pad characters at the end of    encoded data unless the specification referring to this document    explicitly states otherwise.</w:t>
@@ -1876,7 +1877,7 @@
       </w:r>
       <w:r>
         <w:rPr>
-          <w:highlight w:val="red"/>
+          <w:highlight w:val="yellow"/>
           <w:lang w:val="en-US"/>
         </w:rPr>
         <w:t>Implementations MUST reject the encoded data if it contains    characters outside the base alphabet when interpreting base-encoded    data, unless the specification referring to this document explicitly    states otherwise</w:t>
@@ -1896,36 +1897,10 @@
       </w:r>
       <w:r>
         <w:rPr>
-          <w:highlight w:val="red"/>
-          <w:lang w:val="en-US"/>
-        </w:rPr>
-        <w:t>Note that this means that any adjacent carriage return/    line feed (CRLF) characters constitute "non-alphabet characters" and    are ignored</w:t>
-      </w:r>
-      <w:r>
-        <w:rPr>
-          <w:lang w:val="en-US"/>
-        </w:rPr>
-        <w:t xml:space="preserve">.  </w:t>
-      </w:r>
-      <w:r>
-        <w:rPr>
-          <w:highlight w:val="red"/>
-          <w:lang w:val="en-US"/>
-        </w:rPr>
-        <w:t>Furthermore, such specifications MAY ignore the pad    character, "=", treating it as non-alphabet data, if it is present    before the end of the encoded data.</w:t>
-      </w:r>
-      <w:r>
-        <w:rPr>
-          <w:lang w:val="en-US"/>
-        </w:rPr>
-        <w:t xml:space="preserve">  </w:t>
-      </w:r>
-      <w:r>
-        <w:rPr>
-          <w:highlight w:val="red"/>
-          <w:lang w:val="en-US"/>
-        </w:rPr>
-        <w:t>If more than the allowed number    of pad characters is found at the end of the string (e.g., a base 64    string terminated with "==="), the excess pad characters MAY also be    ignored.</w:t>
+          <w:highlight w:val="yellow"/>
+          <w:lang w:val="en-US"/>
+        </w:rPr>
+        <w:t>Note that this means that any adjacent carriage return/    line feed (CRLF) characters constitute "non-alphabet characters" and    are ignored.  Furthermore, such specifications MAY ignore the pad    character, "=", treating it as non-alphabet data, if it is present    before the end of the encoded data.  If more than the allowed number    of pad characters is found at the end of the string (e.g., a base 64    string terminated with "==="), the excess pad characters MAY also be    ignored.</w:t>
       </w:r>
     </w:p>
     <w:p>
@@ -2296,7 +2271,7 @@
       </w:r>
       <w:r>
         <w:rPr>
-          <w:highlight w:val="red"/>
+          <w:highlight w:val="yellow"/>
           <w:lang w:val="en-US"/>
         </w:rPr>
         <w:t>These pad bits MUST be set to    zero by conforming encoders, which is described in the descriptions    on padding below.</w:t>
@@ -2347,7 +2322,7 @@
       </w:r>
       <w:r>
         <w:rPr>
-          <w:highlight w:val="red"/>
+          <w:highlight w:val="yellow"/>
           <w:lang w:val="en-US"/>
         </w:rPr>
         <w:t>In some environments, the alteration is critical and therefore    decoders MAY chose to reject an encoding if the pad bits have not    been set to zero</w:t>
@@ -2561,6 +2536,7 @@
         <w:spacing w:after="158" w:line="338" w:lineRule="auto"/>
         <w:ind w:left="-5" w:right="238"/>
         <w:rPr>
+          <w:highlight w:val="yellow"/>
           <w:lang w:val="en-US"/>
         </w:rPr>
       </w:pPr>
@@ -2572,50 +2548,31 @@
       </w:r>
       <w:r>
         <w:rPr>
-          <w:highlight w:val="red"/>
-          <w:lang w:val="en-US"/>
-        </w:rPr>
-        <w:t>Each 6-bit group is used as an index into an array of 64 printable    characters.  The character referenced by the index is placed in the    output string</w:t>
-      </w:r>
-      <w:r>
-        <w:rPr>
-          <w:lang w:val="en-US"/>
-        </w:rPr>
-        <w:t xml:space="preserve">.                       </w:t>
-      </w:r>
-      <w:r>
-        <w:rPr>
-          <w:highlight w:val="red"/>
-          <w:lang w:val="en-US"/>
-        </w:rPr>
-        <w:t>Table 1: The Base 64 Alphabet</w:t>
-      </w:r>
-    </w:p>
-    <w:p>
-      <w:pPr>
-        <w:ind w:left="-5"/>
-        <w:rPr>
-          <w:highlight w:val="red"/>
-          <w:lang w:val="en-US"/>
-        </w:rPr>
-      </w:pPr>
-      <w:r>
-        <w:rPr>
-          <w:lang w:val="en-US"/>
-        </w:rPr>
-        <w:t xml:space="preserve">     </w:t>
-      </w:r>
-      <w:r>
-        <w:rPr>
-          <w:highlight w:val="red"/>
-          <w:lang w:val="en-US"/>
-        </w:rPr>
-        <w:t xml:space="preserve">Value </w:t>
+          <w:highlight w:val="yellow"/>
+          <w:lang w:val="en-US"/>
+        </w:rPr>
+        <w:t>Each 6-bit group is used as an index into an array of 64 printable    characters.  The character referenced by the index is placed in the    output string.                       Table 1: The Base 64 Alphabet</w:t>
+      </w:r>
+    </w:p>
+    <w:p>
+      <w:pPr>
+        <w:ind w:left="-5"/>
+        <w:rPr>
+          <w:highlight w:val="yellow"/>
+          <w:lang w:val="en-US"/>
+        </w:rPr>
+      </w:pPr>
+      <w:r>
+        <w:rPr>
+          <w:highlight w:val="yellow"/>
+          <w:lang w:val="en-US"/>
+        </w:rPr>
+        <w:t xml:space="preserve">     Value </w:t>
       </w:r>
       <w:proofErr w:type="gramStart"/>
       <w:r>
         <w:rPr>
-          <w:highlight w:val="red"/>
+          <w:highlight w:val="yellow"/>
           <w:lang w:val="en-US"/>
         </w:rPr>
         <w:t>Encoding  Value</w:t>
@@ -2623,7 +2580,7 @@
       <w:proofErr w:type="gramEnd"/>
       <w:r>
         <w:rPr>
-          <w:highlight w:val="red"/>
+          <w:highlight w:val="yellow"/>
           <w:lang w:val="en-US"/>
         </w:rPr>
         <w:t xml:space="preserve"> Encoding  Value Encoding  Value Encoding</w:t>
@@ -2637,13 +2594,13 @@
         </w:numPr>
         <w:ind w:hanging="356"/>
         <w:rPr>
-          <w:highlight w:val="red"/>
+          <w:highlight w:val="yellow"/>
         </w:rPr>
       </w:pPr>
       <w:bookmarkStart w:id="9" w:name="OLE_LINK1"/>
       <w:r>
         <w:rPr>
-          <w:highlight w:val="red"/>
+          <w:highlight w:val="yellow"/>
         </w:rPr>
         <w:t>A            17 R            34 i            51 z</w:t>
       </w:r>
@@ -2656,12 +2613,12 @@
         </w:numPr>
         <w:ind w:hanging="356"/>
         <w:rPr>
-          <w:highlight w:val="red"/>
-        </w:rPr>
-      </w:pPr>
-      <w:r>
-        <w:rPr>
-          <w:highlight w:val="red"/>
+          <w:highlight w:val="yellow"/>
+        </w:rPr>
+      </w:pPr>
+      <w:r>
+        <w:rPr>
+          <w:highlight w:val="yellow"/>
         </w:rPr>
         <w:t>B            18 S            35 j            52 0</w:t>
       </w:r>
@@ -2674,12 +2631,12 @@
         </w:numPr>
         <w:ind w:hanging="356"/>
         <w:rPr>
-          <w:highlight w:val="red"/>
-        </w:rPr>
-      </w:pPr>
-      <w:r>
-        <w:rPr>
-          <w:highlight w:val="red"/>
+          <w:highlight w:val="yellow"/>
+        </w:rPr>
+      </w:pPr>
+      <w:r>
+        <w:rPr>
+          <w:highlight w:val="yellow"/>
         </w:rPr>
         <w:t>C            19 T            36 k            53 1</w:t>
       </w:r>
@@ -2692,12 +2649,12 @@
         </w:numPr>
         <w:ind w:hanging="356"/>
         <w:rPr>
-          <w:highlight w:val="red"/>
-        </w:rPr>
-      </w:pPr>
-      <w:r>
-        <w:rPr>
-          <w:highlight w:val="red"/>
+          <w:highlight w:val="yellow"/>
+        </w:rPr>
+      </w:pPr>
+      <w:r>
+        <w:rPr>
+          <w:highlight w:val="yellow"/>
         </w:rPr>
         <w:t>D            20 U            37 l            54 2</w:t>
       </w:r>
@@ -2710,12 +2667,12 @@
         </w:numPr>
         <w:ind w:hanging="356"/>
         <w:rPr>
-          <w:highlight w:val="red"/>
-        </w:rPr>
-      </w:pPr>
-      <w:r>
-        <w:rPr>
-          <w:highlight w:val="red"/>
+          <w:highlight w:val="yellow"/>
+        </w:rPr>
+      </w:pPr>
+      <w:r>
+        <w:rPr>
+          <w:highlight w:val="yellow"/>
         </w:rPr>
         <w:t>E            21 V            38 m            55 3</w:t>
       </w:r>
@@ -2728,12 +2685,12 @@
         </w:numPr>
         <w:ind w:hanging="356"/>
         <w:rPr>
-          <w:highlight w:val="red"/>
-        </w:rPr>
-      </w:pPr>
-      <w:r>
-        <w:rPr>
-          <w:highlight w:val="red"/>
+          <w:highlight w:val="yellow"/>
+        </w:rPr>
+      </w:pPr>
+      <w:r>
+        <w:rPr>
+          <w:highlight w:val="yellow"/>
         </w:rPr>
         <w:t>F            22 W            39 n            56 4</w:t>
       </w:r>
@@ -2746,12 +2703,12 @@
         </w:numPr>
         <w:ind w:hanging="356"/>
         <w:rPr>
-          <w:highlight w:val="red"/>
-        </w:rPr>
-      </w:pPr>
-      <w:r>
-        <w:rPr>
-          <w:highlight w:val="red"/>
+          <w:highlight w:val="yellow"/>
+        </w:rPr>
+      </w:pPr>
+      <w:r>
+        <w:rPr>
+          <w:highlight w:val="yellow"/>
         </w:rPr>
         <w:t>G            23 X            40 o            57 5</w:t>
       </w:r>
@@ -2764,12 +2721,12 @@
         </w:numPr>
         <w:ind w:hanging="356"/>
         <w:rPr>
-          <w:highlight w:val="red"/>
-        </w:rPr>
-      </w:pPr>
-      <w:r>
-        <w:rPr>
-          <w:highlight w:val="red"/>
+          <w:highlight w:val="yellow"/>
+        </w:rPr>
+      </w:pPr>
+      <w:r>
+        <w:rPr>
+          <w:highlight w:val="yellow"/>
         </w:rPr>
         <w:t>H            24 Y            41 p            58 6</w:t>
       </w:r>
@@ -2782,12 +2739,12 @@
         </w:numPr>
         <w:ind w:hanging="356"/>
         <w:rPr>
-          <w:highlight w:val="red"/>
-        </w:rPr>
-      </w:pPr>
-      <w:r>
-        <w:rPr>
-          <w:highlight w:val="red"/>
+          <w:highlight w:val="yellow"/>
+        </w:rPr>
+      </w:pPr>
+      <w:r>
+        <w:rPr>
+          <w:highlight w:val="yellow"/>
         </w:rPr>
         <w:t>I            25 Z            42 q            59 7</w:t>
       </w:r>
@@ -2800,12 +2757,12 @@
         </w:numPr>
         <w:ind w:hanging="356"/>
         <w:rPr>
-          <w:highlight w:val="red"/>
-        </w:rPr>
-      </w:pPr>
-      <w:r>
-        <w:rPr>
-          <w:highlight w:val="red"/>
+          <w:highlight w:val="yellow"/>
+        </w:rPr>
+      </w:pPr>
+      <w:r>
+        <w:rPr>
+          <w:highlight w:val="yellow"/>
         </w:rPr>
         <w:t>J            26 a            43 r            60 8</w:t>
       </w:r>
@@ -2818,12 +2775,12 @@
         </w:numPr>
         <w:ind w:hanging="356"/>
         <w:rPr>
-          <w:highlight w:val="red"/>
-        </w:rPr>
-      </w:pPr>
-      <w:r>
-        <w:rPr>
-          <w:highlight w:val="red"/>
+          <w:highlight w:val="yellow"/>
+        </w:rPr>
+      </w:pPr>
+      <w:r>
+        <w:rPr>
+          <w:highlight w:val="yellow"/>
         </w:rPr>
         <w:t>K            27 b            44 s            61 9</w:t>
       </w:r>
@@ -2836,12 +2793,12 @@
         </w:numPr>
         <w:ind w:hanging="356"/>
         <w:rPr>
-          <w:highlight w:val="red"/>
-        </w:rPr>
-      </w:pPr>
-      <w:r>
-        <w:rPr>
-          <w:highlight w:val="red"/>
+          <w:highlight w:val="yellow"/>
+        </w:rPr>
+      </w:pPr>
+      <w:r>
+        <w:rPr>
+          <w:highlight w:val="yellow"/>
         </w:rPr>
         <w:t>L            28 c            45 t            62 +</w:t>
       </w:r>
@@ -2854,12 +2811,12 @@
         </w:numPr>
         <w:ind w:hanging="356"/>
         <w:rPr>
-          <w:highlight w:val="red"/>
-        </w:rPr>
-      </w:pPr>
-      <w:r>
-        <w:rPr>
-          <w:highlight w:val="red"/>
+          <w:highlight w:val="yellow"/>
+        </w:rPr>
+      </w:pPr>
+      <w:r>
+        <w:rPr>
+          <w:highlight w:val="yellow"/>
         </w:rPr>
         <w:t>M            29 d            46 u            63 /</w:t>
       </w:r>
@@ -2872,12 +2829,12 @@
         </w:numPr>
         <w:ind w:hanging="356"/>
         <w:rPr>
-          <w:highlight w:val="red"/>
-        </w:rPr>
-      </w:pPr>
-      <w:r>
-        <w:rPr>
-          <w:highlight w:val="red"/>
+          <w:highlight w:val="yellow"/>
+        </w:rPr>
+      </w:pPr>
+      <w:r>
+        <w:rPr>
+          <w:highlight w:val="yellow"/>
         </w:rPr>
         <w:t>N            30 e            47 v</w:t>
       </w:r>
@@ -2890,26 +2847,26 @@
         </w:numPr>
         <w:ind w:hanging="356"/>
         <w:rPr>
-          <w:highlight w:val="red"/>
-        </w:rPr>
-      </w:pPr>
-      <w:r>
-        <w:rPr>
-          <w:highlight w:val="red"/>
+          <w:highlight w:val="yellow"/>
+        </w:rPr>
+      </w:pPr>
+      <w:r>
+        <w:rPr>
+          <w:highlight w:val="yellow"/>
         </w:rPr>
         <w:t xml:space="preserve">O            31 f            48 w      </w:t>
       </w:r>
       <w:proofErr w:type="gramStart"/>
       <w:r>
         <w:rPr>
-          <w:highlight w:val="red"/>
+          <w:highlight w:val="yellow"/>
         </w:rPr>
         <w:t xml:space="preserve">   (</w:t>
       </w:r>
       <w:proofErr w:type="gramEnd"/>
       <w:r>
         <w:rPr>
-          <w:highlight w:val="red"/>
+          <w:highlight w:val="yellow"/>
         </w:rPr>
         <w:t>pad) =</w:t>
       </w:r>
@@ -2922,12 +2879,12 @@
         </w:numPr>
         <w:ind w:hanging="356"/>
         <w:rPr>
-          <w:highlight w:val="red"/>
-        </w:rPr>
-      </w:pPr>
-      <w:r>
-        <w:rPr>
-          <w:highlight w:val="red"/>
+          <w:highlight w:val="yellow"/>
+        </w:rPr>
+      </w:pPr>
+      <w:r>
+        <w:rPr>
+          <w:highlight w:val="yellow"/>
         </w:rPr>
         <w:t>P            32 g            49 x</w:t>
       </w:r>
@@ -2941,12 +2898,12 @@
         <w:spacing w:after="230"/>
         <w:ind w:hanging="356"/>
         <w:rPr>
-          <w:highlight w:val="red"/>
-        </w:rPr>
-      </w:pPr>
-      <w:r>
-        <w:rPr>
-          <w:highlight w:val="red"/>
+          <w:highlight w:val="yellow"/>
+        </w:rPr>
+      </w:pPr>
+      <w:r>
+        <w:rPr>
+          <w:highlight w:val="yellow"/>
         </w:rPr>
         <w:t>Q            33 h            50 y</w:t>
       </w:r>
@@ -2957,12 +2914,13 @@
         <w:spacing w:after="230"/>
         <w:ind w:left="-5"/>
         <w:rPr>
-          <w:lang w:val="en-US"/>
-        </w:rPr>
-      </w:pPr>
-      <w:r>
-        <w:rPr>
-          <w:highlight w:val="red"/>
+          <w:highlight w:val="yellow"/>
+          <w:lang w:val="en-US"/>
+        </w:rPr>
+      </w:pPr>
+      <w:r>
+        <w:rPr>
+          <w:highlight w:val="yellow"/>
           <w:lang w:val="en-US"/>
         </w:rPr>
         <w:t xml:space="preserve">   Special processing is performed if fewer than 24 bits are available    at the end of the data being encoded.  A full encoding quantum is    always completed at the end of a quantity.  When fewer than 24 input    bits are available in an input group, bits with value zero are added </w:t>
@@ -2970,7 +2928,7 @@
       <w:proofErr w:type="gramStart"/>
       <w:r>
         <w:rPr>
-          <w:highlight w:val="red"/>
+          <w:highlight w:val="yellow"/>
           <w:lang w:val="en-US"/>
         </w:rPr>
         <w:t xml:space="preserve">   (</w:t>
@@ -2978,7 +2936,7 @@
       <w:proofErr w:type="gramEnd"/>
       <w:r>
         <w:rPr>
-          <w:highlight w:val="red"/>
+          <w:highlight w:val="yellow"/>
           <w:lang w:val="en-US"/>
         </w:rPr>
         <w:t xml:space="preserve">on the right) to form an integral number of 6-bit groups.  Padding    at the end of the data is performed using </w:t>
@@ -2986,7 +2944,7 @@
       <w:proofErr w:type="gramStart"/>
       <w:r>
         <w:rPr>
-          <w:highlight w:val="red"/>
+          <w:highlight w:val="yellow"/>
           <w:lang w:val="en-US"/>
         </w:rPr>
         <w:t>the ’</w:t>
@@ -2994,7 +2952,7 @@
       <w:proofErr w:type="gramEnd"/>
       <w:r>
         <w:rPr>
-          <w:highlight w:val="red"/>
+          <w:highlight w:val="yellow"/>
           <w:lang w:val="en-US"/>
         </w:rPr>
         <w:t xml:space="preserve">=’ character.  Since    all base 64 </w:t>
@@ -3002,7 +2960,7 @@
       <w:proofErr w:type="gramStart"/>
       <w:r>
         <w:rPr>
-          <w:highlight w:val="red"/>
+          <w:highlight w:val="yellow"/>
           <w:lang w:val="en-US"/>
         </w:rPr>
         <w:t>input</w:t>
@@ -3010,7 +2968,7 @@
       <w:proofErr w:type="gramEnd"/>
       <w:r>
         <w:rPr>
-          <w:highlight w:val="red"/>
+          <w:highlight w:val="yellow"/>
           <w:lang w:val="en-US"/>
         </w:rPr>
         <w:t xml:space="preserve"> is an integral number of octets, only the following    cases can arise:</w:t>
@@ -3023,13 +2981,13 @@
           <w:numId w:val="3"/>
         </w:numPr>
         <w:rPr>
-          <w:highlight w:val="red"/>
-          <w:lang w:val="en-US"/>
-        </w:rPr>
-      </w:pPr>
-      <w:r>
-        <w:rPr>
-          <w:highlight w:val="red"/>
+          <w:highlight w:val="yellow"/>
+          <w:lang w:val="en-US"/>
+        </w:rPr>
+      </w:pPr>
+      <w:r>
+        <w:rPr>
+          <w:highlight w:val="yellow"/>
           <w:lang w:val="en-US"/>
         </w:rPr>
         <w:t>The final quantum of encoding input is an integral multiple of 24       bits; here, the final unit of encoded output will be an integral        multiple of 4 characters with no "=" padding.</w:t>
@@ -3043,13 +3001,13 @@
         </w:numPr>
         <w:spacing w:after="230"/>
         <w:rPr>
-          <w:highlight w:val="red"/>
-          <w:lang w:val="en-US"/>
-        </w:rPr>
-      </w:pPr>
-      <w:r>
-        <w:rPr>
-          <w:highlight w:val="red"/>
+          <w:highlight w:val="yellow"/>
+          <w:lang w:val="en-US"/>
+        </w:rPr>
+      </w:pPr>
+      <w:r>
+        <w:rPr>
+          <w:highlight w:val="yellow"/>
           <w:lang w:val="en-US"/>
         </w:rPr>
         <w:t>The final quantum of encoding input is exactly 8 bits; here, the       final unit of encoded output will be two characters followed by        two "=" padding characters.</w:t>
@@ -3063,13 +3021,13 @@
         </w:numPr>
         <w:spacing w:after="158" w:line="338" w:lineRule="auto"/>
         <w:rPr>
-          <w:highlight w:val="red"/>
-          <w:lang w:val="en-US"/>
-        </w:rPr>
-      </w:pPr>
-      <w:r>
-        <w:rPr>
-          <w:highlight w:val="red"/>
+          <w:highlight w:val="yellow"/>
+          <w:lang w:val="en-US"/>
+        </w:rPr>
+      </w:pPr>
+      <w:r>
+        <w:rPr>
+          <w:highlight w:val="yellow"/>
           <w:lang w:val="en-US"/>
         </w:rPr>
         <w:lastRenderedPageBreak/>
@@ -3082,14 +3040,14 @@
         <w:spacing w:after="158" w:line="338" w:lineRule="auto"/>
         <w:ind w:left="460" w:hanging="475"/>
         <w:rPr>
-          <w:highlight w:val="red"/>
+          <w:highlight w:val="yellow"/>
           <w:lang w:val="en-US"/>
         </w:rPr>
       </w:pPr>
       <w:bookmarkStart w:id="10" w:name="_Toc12767"/>
       <w:r>
         <w:rPr>
-          <w:highlight w:val="red"/>
+          <w:highlight w:val="yellow"/>
           <w:lang w:val="en-US"/>
         </w:rPr>
         <w:t>Base 64 Encoding with URL and Filename Safe Alphabet</w:t>
@@ -3244,7 +3202,7 @@
       <w:pPr>
         <w:ind w:left="-5"/>
         <w:rPr>
-          <w:highlight w:val="red"/>
+          <w:highlight w:val="yellow"/>
           <w:lang w:val="en-US"/>
         </w:rPr>
       </w:pPr>
@@ -3256,7 +3214,7 @@
       </w:r>
       <w:r>
         <w:rPr>
-          <w:highlight w:val="red"/>
+          <w:highlight w:val="yellow"/>
           <w:lang w:val="en-US"/>
         </w:rPr>
         <w:t xml:space="preserve">This encoding is technically identical to the previous one, except    for the </w:t>
@@ -3264,7 +3222,7 @@
       <w:proofErr w:type="gramStart"/>
       <w:r>
         <w:rPr>
-          <w:highlight w:val="red"/>
+          <w:highlight w:val="yellow"/>
           <w:lang w:val="en-US"/>
         </w:rPr>
         <w:t>62:nd</w:t>
@@ -3272,7 +3230,7 @@
       <w:proofErr w:type="gramEnd"/>
       <w:r>
         <w:rPr>
-          <w:highlight w:val="red"/>
+          <w:highlight w:val="yellow"/>
           <w:lang w:val="en-US"/>
         </w:rPr>
         <w:t xml:space="preserve"> and 63:rd alphabet character, as indicated in Table 2.</w:t>
@@ -3283,13 +3241,13 @@
         <w:spacing w:after="230"/>
         <w:ind w:left="-5"/>
         <w:rPr>
-          <w:highlight w:val="red"/>
-          <w:lang w:val="en-US"/>
-        </w:rPr>
-      </w:pPr>
-      <w:r>
-        <w:rPr>
-          <w:highlight w:val="red"/>
+          <w:highlight w:val="yellow"/>
+          <w:lang w:val="en-US"/>
+        </w:rPr>
+      </w:pPr>
+      <w:r>
+        <w:rPr>
+          <w:highlight w:val="yellow"/>
           <w:lang w:val="en-US"/>
         </w:rPr>
         <w:t xml:space="preserve">         Table 2: The "URL and Filename safe" Base 64 Alphabet</w:t>
@@ -3299,13 +3257,13 @@
       <w:pPr>
         <w:ind w:left="-5"/>
         <w:rPr>
-          <w:highlight w:val="red"/>
-          <w:lang w:val="en-US"/>
-        </w:rPr>
-      </w:pPr>
-      <w:r>
-        <w:rPr>
-          <w:highlight w:val="red"/>
+          <w:highlight w:val="yellow"/>
+          <w:lang w:val="en-US"/>
+        </w:rPr>
+      </w:pPr>
+      <w:r>
+        <w:rPr>
+          <w:highlight w:val="yellow"/>
           <w:lang w:val="en-US"/>
         </w:rPr>
         <w:t xml:space="preserve">     Value </w:t>
@@ -3313,7 +3271,7 @@
       <w:proofErr w:type="gramStart"/>
       <w:r>
         <w:rPr>
-          <w:highlight w:val="red"/>
+          <w:highlight w:val="yellow"/>
           <w:lang w:val="en-US"/>
         </w:rPr>
         <w:t>Encoding  Value</w:t>
@@ -3321,7 +3279,7 @@
       <w:proofErr w:type="gramEnd"/>
       <w:r>
         <w:rPr>
-          <w:highlight w:val="red"/>
+          <w:highlight w:val="yellow"/>
           <w:lang w:val="en-US"/>
         </w:rPr>
         <w:t xml:space="preserve"> Encoding  Value Encoding  Value Encoding</w:t>
@@ -3335,12 +3293,12 @@
         </w:numPr>
         <w:ind w:hanging="356"/>
         <w:rPr>
-          <w:highlight w:val="red"/>
-        </w:rPr>
-      </w:pPr>
-      <w:r>
-        <w:rPr>
-          <w:highlight w:val="red"/>
+          <w:highlight w:val="yellow"/>
+        </w:rPr>
+      </w:pPr>
+      <w:r>
+        <w:rPr>
+          <w:highlight w:val="yellow"/>
         </w:rPr>
         <w:t>A            17 R            34 i            51 z</w:t>
       </w:r>
@@ -3353,12 +3311,12 @@
         </w:numPr>
         <w:ind w:hanging="356"/>
         <w:rPr>
-          <w:highlight w:val="red"/>
-        </w:rPr>
-      </w:pPr>
-      <w:r>
-        <w:rPr>
-          <w:highlight w:val="red"/>
+          <w:highlight w:val="yellow"/>
+        </w:rPr>
+      </w:pPr>
+      <w:r>
+        <w:rPr>
+          <w:highlight w:val="yellow"/>
         </w:rPr>
         <w:t>B            18 S            35 j            52 0</w:t>
       </w:r>
@@ -3371,12 +3329,12 @@
         </w:numPr>
         <w:ind w:hanging="356"/>
         <w:rPr>
-          <w:highlight w:val="red"/>
-        </w:rPr>
-      </w:pPr>
-      <w:r>
-        <w:rPr>
-          <w:highlight w:val="red"/>
+          <w:highlight w:val="yellow"/>
+        </w:rPr>
+      </w:pPr>
+      <w:r>
+        <w:rPr>
+          <w:highlight w:val="yellow"/>
         </w:rPr>
         <w:t>C            19 T            36 k            53 1</w:t>
       </w:r>
@@ -3389,12 +3347,12 @@
         </w:numPr>
         <w:ind w:hanging="356"/>
         <w:rPr>
-          <w:highlight w:val="red"/>
-        </w:rPr>
-      </w:pPr>
-      <w:r>
-        <w:rPr>
-          <w:highlight w:val="red"/>
+          <w:highlight w:val="yellow"/>
+        </w:rPr>
+      </w:pPr>
+      <w:r>
+        <w:rPr>
+          <w:highlight w:val="yellow"/>
         </w:rPr>
         <w:t>D            20 U            37 l            54 2</w:t>
       </w:r>
@@ -3407,12 +3365,12 @@
         </w:numPr>
         <w:ind w:hanging="356"/>
         <w:rPr>
-          <w:highlight w:val="red"/>
-        </w:rPr>
-      </w:pPr>
-      <w:r>
-        <w:rPr>
-          <w:highlight w:val="red"/>
+          <w:highlight w:val="yellow"/>
+        </w:rPr>
+      </w:pPr>
+      <w:r>
+        <w:rPr>
+          <w:highlight w:val="yellow"/>
         </w:rPr>
         <w:t>E            21 V            38 m            55 3</w:t>
       </w:r>
@@ -3425,12 +3383,12 @@
         </w:numPr>
         <w:ind w:hanging="356"/>
         <w:rPr>
-          <w:highlight w:val="red"/>
-        </w:rPr>
-      </w:pPr>
-      <w:r>
-        <w:rPr>
-          <w:highlight w:val="red"/>
+          <w:highlight w:val="yellow"/>
+        </w:rPr>
+      </w:pPr>
+      <w:r>
+        <w:rPr>
+          <w:highlight w:val="yellow"/>
         </w:rPr>
         <w:t>F            22 W            39 n            56 4</w:t>
       </w:r>
@@ -3443,12 +3401,12 @@
         </w:numPr>
         <w:ind w:hanging="356"/>
         <w:rPr>
-          <w:highlight w:val="red"/>
-        </w:rPr>
-      </w:pPr>
-      <w:r>
-        <w:rPr>
-          <w:highlight w:val="red"/>
+          <w:highlight w:val="yellow"/>
+        </w:rPr>
+      </w:pPr>
+      <w:r>
+        <w:rPr>
+          <w:highlight w:val="yellow"/>
         </w:rPr>
         <w:t>G            23 X            40 o            57 5</w:t>
       </w:r>
@@ -3461,12 +3419,12 @@
         </w:numPr>
         <w:ind w:hanging="356"/>
         <w:rPr>
-          <w:highlight w:val="red"/>
-        </w:rPr>
-      </w:pPr>
-      <w:r>
-        <w:rPr>
-          <w:highlight w:val="red"/>
+          <w:highlight w:val="yellow"/>
+        </w:rPr>
+      </w:pPr>
+      <w:r>
+        <w:rPr>
+          <w:highlight w:val="yellow"/>
         </w:rPr>
         <w:t>H            24 Y            41 p            58 6</w:t>
       </w:r>
@@ -3479,12 +3437,12 @@
         </w:numPr>
         <w:ind w:hanging="356"/>
         <w:rPr>
-          <w:highlight w:val="red"/>
-        </w:rPr>
-      </w:pPr>
-      <w:r>
-        <w:rPr>
-          <w:highlight w:val="red"/>
+          <w:highlight w:val="yellow"/>
+        </w:rPr>
+      </w:pPr>
+      <w:r>
+        <w:rPr>
+          <w:highlight w:val="yellow"/>
         </w:rPr>
         <w:t>I            25 Z            42 q            59 7</w:t>
       </w:r>
@@ -3497,12 +3455,12 @@
         </w:numPr>
         <w:ind w:hanging="356"/>
         <w:rPr>
-          <w:highlight w:val="red"/>
-        </w:rPr>
-      </w:pPr>
-      <w:r>
-        <w:rPr>
-          <w:highlight w:val="red"/>
+          <w:highlight w:val="yellow"/>
+        </w:rPr>
+      </w:pPr>
+      <w:r>
+        <w:rPr>
+          <w:highlight w:val="yellow"/>
         </w:rPr>
         <w:t>J            26 a            43 r            60 8</w:t>
       </w:r>
@@ -3515,12 +3473,12 @@
         </w:numPr>
         <w:ind w:hanging="356"/>
         <w:rPr>
-          <w:highlight w:val="red"/>
-        </w:rPr>
-      </w:pPr>
-      <w:r>
-        <w:rPr>
-          <w:highlight w:val="red"/>
+          <w:highlight w:val="yellow"/>
+        </w:rPr>
+      </w:pPr>
+      <w:r>
+        <w:rPr>
+          <w:highlight w:val="yellow"/>
         </w:rPr>
         <w:t>K            27 b            44 s            61 9</w:t>
       </w:r>
@@ -3533,12 +3491,12 @@
         </w:numPr>
         <w:ind w:hanging="356"/>
         <w:rPr>
-          <w:highlight w:val="red"/>
-        </w:rPr>
-      </w:pPr>
-      <w:r>
-        <w:rPr>
-          <w:highlight w:val="red"/>
+          <w:highlight w:val="yellow"/>
+        </w:rPr>
+      </w:pPr>
+      <w:r>
+        <w:rPr>
+          <w:highlight w:val="yellow"/>
         </w:rPr>
         <w:t>L            28 c            45 t            62 - (minus)</w:t>
       </w:r>
@@ -3551,17 +3509,15 @@
         </w:numPr>
         <w:ind w:hanging="356"/>
         <w:rPr>
-          <w:highlight w:val="red"/>
-        </w:rPr>
-      </w:pPr>
-      <w:r>
-        <w:rPr>
-          <w:highlight w:val="red"/>
+          <w:highlight w:val="yellow"/>
+        </w:rPr>
+      </w:pPr>
+      <w:r>
+        <w:rPr>
+          <w:highlight w:val="yellow"/>
         </w:rPr>
         <w:t>M            29 d            46 u            63 _</w:t>
       </w:r>
-      <w:bookmarkStart w:id="11" w:name="_GoBack"/>
-      <w:bookmarkEnd w:id="11"/>
     </w:p>
     <w:p>
       <w:pPr>
@@ -3571,19 +3527,19 @@
         </w:numPr>
         <w:ind w:hanging="356"/>
         <w:rPr>
-          <w:highlight w:val="red"/>
-        </w:rPr>
-      </w:pPr>
-      <w:r>
-        <w:rPr>
-          <w:highlight w:val="red"/>
+          <w:highlight w:val="yellow"/>
+        </w:rPr>
+      </w:pPr>
+      <w:r>
+        <w:rPr>
+          <w:highlight w:val="yellow"/>
         </w:rPr>
         <w:t xml:space="preserve">N            30 e            47 v        </w:t>
       </w:r>
       <w:proofErr w:type="gramStart"/>
       <w:r>
         <w:rPr>
-          <w:highlight w:val="red"/>
+          <w:highlight w:val="yellow"/>
         </w:rPr>
         <w:t xml:space="preserve">   (</w:t>
       </w:r>
@@ -3591,14 +3547,14 @@
       <w:proofErr w:type="gramEnd"/>
       <w:r>
         <w:rPr>
-          <w:highlight w:val="red"/>
+          <w:highlight w:val="yellow"/>
         </w:rPr>
         <w:t>underline</w:t>
       </w:r>
       <w:proofErr w:type="spellEnd"/>
       <w:r>
         <w:rPr>
-          <w:highlight w:val="red"/>
+          <w:highlight w:val="yellow"/>
         </w:rPr>
         <w:t>)</w:t>
       </w:r>
@@ -3611,12 +3567,12 @@
         </w:numPr>
         <w:ind w:hanging="356"/>
         <w:rPr>
-          <w:highlight w:val="red"/>
-        </w:rPr>
-      </w:pPr>
-      <w:r>
-        <w:rPr>
-          <w:highlight w:val="red"/>
+          <w:highlight w:val="yellow"/>
+        </w:rPr>
+      </w:pPr>
+      <w:r>
+        <w:rPr>
+          <w:highlight w:val="yellow"/>
         </w:rPr>
         <w:t>O            31 f            48 w</w:t>
       </w:r>
@@ -3629,12 +3585,12 @@
         </w:numPr>
         <w:ind w:hanging="356"/>
         <w:rPr>
-          <w:highlight w:val="red"/>
-        </w:rPr>
-      </w:pPr>
-      <w:r>
-        <w:rPr>
-          <w:highlight w:val="red"/>
+          <w:highlight w:val="yellow"/>
+        </w:rPr>
+      </w:pPr>
+      <w:r>
+        <w:rPr>
+          <w:highlight w:val="yellow"/>
         </w:rPr>
         <w:t>P            32 g            49 x</w:t>
       </w:r>
@@ -3648,26 +3604,26 @@
         <w:spacing w:after="230"/>
         <w:ind w:hanging="356"/>
         <w:rPr>
-          <w:highlight w:val="red"/>
-        </w:rPr>
-      </w:pPr>
-      <w:r>
-        <w:rPr>
-          <w:highlight w:val="red"/>
+          <w:highlight w:val="yellow"/>
+        </w:rPr>
+      </w:pPr>
+      <w:r>
+        <w:rPr>
+          <w:highlight w:val="yellow"/>
         </w:rPr>
         <w:t xml:space="preserve">Q            33 h            50 y      </w:t>
       </w:r>
       <w:proofErr w:type="gramStart"/>
       <w:r>
         <w:rPr>
-          <w:highlight w:val="red"/>
+          <w:highlight w:val="yellow"/>
         </w:rPr>
         <w:t xml:space="preserve">   (</w:t>
       </w:r>
       <w:proofErr w:type="gramEnd"/>
       <w:r>
         <w:rPr>
-          <w:highlight w:val="red"/>
+          <w:highlight w:val="yellow"/>
         </w:rPr>
         <w:t>pad) =</w:t>
       </w:r>
@@ -3678,12 +3634,14 @@
         <w:spacing w:after="230"/>
         <w:ind w:left="460" w:hanging="475"/>
       </w:pPr>
-      <w:bookmarkStart w:id="12" w:name="_Toc12768"/>
+      <w:bookmarkStart w:id="11" w:name="_Toc12768"/>
+      <w:bookmarkStart w:id="12" w:name="_GoBack"/>
+      <w:bookmarkEnd w:id="12"/>
       <w:r>
         <w:lastRenderedPageBreak/>
         <w:t>Base 32 Encoding</w:t>
       </w:r>
-      <w:bookmarkEnd w:id="12"/>
+      <w:bookmarkEnd w:id="11"/>
     </w:p>
     <w:p>
       <w:pPr>
@@ -8385,7 +8343,7 @@
       <w:rPr>
         <w:noProof/>
       </w:rPr>
-      <w:t>12</w:t>
+      <w:t>16</w:t>
     </w:r>
     <w:r>
       <w:fldChar w:fldCharType="end"/>

</xml_diff>